<commit_message>
correccion migracion detalle alquiler
</commit_message>
<xml_diff>
--- a/Estrategia.docx
+++ b/Estrategia.docx
@@ -2706,76 +2706,6 @@
                 <w:szCs w:val="21"/>
               </w:rPr>
               <w:t xml:space="preserve"> dentro del contexto de su tabla, convirtiéndolas en buenas claves candidatas.</w:t>
-            </w:r>
-          </w:p>
-        </w:tc>
-      </w:tr>
-      <w:tr>
-        <w:trPr>
-          <w:trHeight w:val="1414"/>
-        </w:trPr>
-        <w:tc>
-          <w:tcPr>
-            <w:tcW w:w="3702" w:type="dxa"/>
-          </w:tcPr>
-          <w:p>
-            <w:pPr>
-              <w:tabs>
-                <w:tab w:val="left" w:pos="2244"/>
-              </w:tabs>
-              <w:rPr>
-                <w:rFonts w:ascii="Bree Serif" w:hAnsi="Bree Serif" w:cs="Consolas"/>
-                <w:color w:val="000000"/>
-                <w:sz w:val="21"/>
-                <w:szCs w:val="21"/>
-              </w:rPr>
-            </w:pPr>
-            <w:r>
-              <w:rPr>
-                <w:rFonts w:ascii="Bree Serif" w:hAnsi="Bree Serif" w:cs="Consolas"/>
-                <w:color w:val="000000"/>
-                <w:sz w:val="21"/>
-                <w:szCs w:val="21"/>
-              </w:rPr>
-              <w:t>MIGRAR_DETALLE</w:t>
-            </w:r>
-          </w:p>
-        </w:tc>
-        <w:tc>
-          <w:tcPr>
-            <w:tcW w:w="5317" w:type="dxa"/>
-          </w:tcPr>
-          <w:p>
-            <w:pPr>
-              <w:rPr>
-                <w:rFonts w:ascii="Bree Serif" w:eastAsia="Times New Roman" w:hAnsi="Bree Serif"/>
-                <w:sz w:val="21"/>
-                <w:szCs w:val="21"/>
-              </w:rPr>
-            </w:pPr>
-            <w:r>
-              <w:rPr>
-                <w:rFonts w:ascii="Bree Serif" w:eastAsia="Times New Roman" w:hAnsi="Bree Serif"/>
-                <w:sz w:val="21"/>
-                <w:szCs w:val="21"/>
-              </w:rPr>
-              <w:t xml:space="preserve">A la hora de migrar </w:t>
-            </w:r>
-            <w:r>
-              <w:rPr>
-                <w:rFonts w:ascii="Bree Serif" w:eastAsia="Times New Roman" w:hAnsi="Bree Serif"/>
-                <w:sz w:val="21"/>
-                <w:szCs w:val="21"/>
-              </w:rPr>
-              <w:t>los detalles</w:t>
-            </w:r>
-            <w:r>
-              <w:rPr>
-                <w:rFonts w:ascii="Bree Serif" w:eastAsia="Times New Roman" w:hAnsi="Bree Serif"/>
-                <w:sz w:val="21"/>
-                <w:szCs w:val="21"/>
-              </w:rPr>
-              <w:t xml:space="preserve"> de los alquileres se migraron aquellos campos referentes al Detalle que son nulos en la tabla Maestra pero que disponen de un Alquiler, debido a que en los requerimientos se aclara que el detalle de un alquiler puede ser cargado en cualquier momento.</w:t>
             </w:r>
           </w:p>
         </w:tc>
@@ -4515,28 +4445,28 @@
 </file>
 
 <file path=customXml/item1.xml><?xml version="1.0" encoding="utf-8"?>
-<b:Sources xmlns:b="http://schemas.openxmlformats.org/officeDocument/2006/bibliography" xmlns="http://schemas.openxmlformats.org/officeDocument/2006/bibliography" SelectedStyle="\APASixthEditionOfficeOnline.xsl" StyleName="APA" Version="6"/>
-</file>
-
-<file path=customXml/item2.xml><?xml version="1.0" encoding="utf-8"?>
 <go:gDocsCustomXmlDataStorage xmlns:go="http://customooxmlschemas.google.com/" xmlns:r="http://schemas.openxmlformats.org/officeDocument/2006/relationships" uri="GoogleDocsCustomDataVersion2">
   <go:docsCustomData xmlns:go="http://customooxmlschemas.google.com/" roundtripDataSignature="AMtx7miAlapbVhDDA6amtZ+ZXQ+Clw63DA==">CgMxLjAyDmgubHNyYzA5ODQyNHF6Mg5oLnBvaXp3amJhajBxbDIOaC43bXJ5MjQxemVua3UyDmguODRxN2U4ejZoY2hxMgloLjN6bnlzaDcyCWguMmV0OTJwMDIIaC50eWpjd3QyCWguM2R5NnZrbTIJaC4xdDNoNXNmOAByITFkSVgtOVZaRi15YnhxeVVMX1NuUTI0U0FqaktwYkxrUA==</go:docsCustomData>
 </go:gDocsCustomXmlDataStorage>
 </file>
 
-<file path=customXml/itemProps1.xml><?xml version="1.0" encoding="utf-8"?>
-<ds:datastoreItem xmlns:ds="http://schemas.openxmlformats.org/officeDocument/2006/customXml" ds:itemID="{09AEE5EF-2408-42E9-B729-1FBBC3B74F27}">
-  <ds:schemaRefs>
-    <ds:schemaRef ds:uri="http://schemas.openxmlformats.org/officeDocument/2006/bibliography"/>
-  </ds:schemaRefs>
-</ds:datastoreItem>
+<file path=customXml/item2.xml><?xml version="1.0" encoding="utf-8"?>
+<b:Sources xmlns:b="http://schemas.openxmlformats.org/officeDocument/2006/bibliography" xmlns="http://schemas.openxmlformats.org/officeDocument/2006/bibliography" SelectedStyle="\APASixthEditionOfficeOnline.xsl" StyleName="APA" Version="6"/>
 </file>
 
-<file path=customXml/itemProps2.xml><?xml version="1.0" encoding="utf-8"?>
+<file path=customXml/itemProps1.xml><?xml version="1.0" encoding="utf-8"?>
 <ds:datastoreItem xmlns:ds="http://schemas.openxmlformats.org/officeDocument/2006/customXml" ds:itemID="{11111111-1234-1234-1234-123412341234}">
   <ds:schemaRefs>
     <ds:schemaRef ds:uri="http://customooxmlschemas.google.com/"/>
     <ds:schemaRef ds:uri="http://schemas.openxmlformats.org/officeDocument/2006/relationships"/>
   </ds:schemaRefs>
 </ds:datastoreItem>
+</file>
+
+<file path=customXml/itemProps2.xml><?xml version="1.0" encoding="utf-8"?>
+<ds:datastoreItem xmlns:ds="http://schemas.openxmlformats.org/officeDocument/2006/customXml" ds:itemID="{09AEE5EF-2408-42E9-B729-1FBBC3B74F27}">
+  <ds:schemaRefs>
+    <ds:schemaRef ds:uri="http://schemas.openxmlformats.org/officeDocument/2006/bibliography"/>
+  </ds:schemaRefs>
+</ds:datastoreItem>
 </file>
</xml_diff>